<commit_message>
Adding double-spacing and line numbers
</commit_message>
<xml_diff>
--- a/manuscript/template.docx
+++ b/manuscript/template.docx
@@ -253,7 +253,9 @@
     <w:sectPr>
       <w:pgSz w:w="12240" w:h="15840"/>
       <w:pgMar w:top="1440" w:right="1440" w:bottom="1440" w:left="1440" w:header="720" w:footer="720" w:gutter="0"/>
+      <w:lnNumType w:countBy="1" w:restart="continuous"/>
       <w:cols w:space="720"/>
+      <w:docGrid w:linePitch="326"/>
     </w:sectPr>
   </w:body>
 </w:document>
@@ -1168,8 +1170,9 @@
     <w:basedOn w:val="Normal"/>
     <w:link w:val="BodyTextChar"/>
     <w:qFormat/>
-    <w:pPr>
-      <w:spacing w:before="180" w:after="180"/>
+    <w:rsid w:val="00D83F6F"/>
+    <w:pPr>
+      <w:spacing w:before="180" w:after="180" w:line="480" w:lineRule="auto"/>
     </w:pPr>
   </w:style>
   <w:style w:type="paragraph" w:customStyle="1" w:styleId="FirstParagraph">
@@ -1741,7 +1744,14 @@
     <w:name w:val="Body Text Char"/>
     <w:basedOn w:val="DefaultParagraphFont"/>
     <w:link w:val="BodyText"/>
-    <w:rsid w:val="009B4A54"/>
+    <w:rsid w:val="00D83F6F"/>
+  </w:style>
+  <w:style w:type="character" w:styleId="LineNumber">
+    <w:name w:val="line number"/>
+    <w:basedOn w:val="DefaultParagraphFont"/>
+    <w:semiHidden/>
+    <w:unhideWhenUsed/>
+    <w:rsid w:val="00A2297C"/>
   </w:style>
 </w:styles>
 </file>

</xml_diff>